<commit_message>
Initial commit Classes created Chess board added
</commit_message>
<xml_diff>
--- a/specifikacio.docx
+++ b/specifikacio.docx
@@ -49,7 +49,23 @@
     </w:p>
     <w:p>
       <w:r>
-        <w:t>A program ismeri a sáncolást, átváltozást és az en passant ütést is.</w:t>
+        <w:t xml:space="preserve">A program ismeri a sáncolást, átváltozást és az </w:t>
+      </w:r>
+      <w:proofErr w:type="spellStart"/>
+      <w:r>
+        <w:t>en</w:t>
+      </w:r>
+      <w:proofErr w:type="spellEnd"/>
+      <w:r>
+        <w:t xml:space="preserve"> </w:t>
+      </w:r>
+      <w:proofErr w:type="spellStart"/>
+      <w:r>
+        <w:t>passant</w:t>
+      </w:r>
+      <w:proofErr w:type="spellEnd"/>
+      <w:r>
+        <w:t xml:space="preserve"> ütést is.</w:t>
       </w:r>
       <w:r>
         <w:t xml:space="preserve"> Ha sakkban van a játékos, köteles kivédeni, más lépést nem enged</w:t>
@@ -109,7 +125,10 @@
         <w:t>opciót választja a játékos</w:t>
       </w:r>
       <w:r>
-        <w:t xml:space="preserve"> rögtön </w:t>
+        <w:t xml:space="preserve">, egy új ablak jelenik meg, ahol két gomb látható, a ”Könnyű” és ”Nehéz” gombok (Az előbbire kattintva egy könnyebb, az utóbbira kattintva egy nehezebb játszmát játszik a felhasználó). A nehézségi szintet kiválasztva, a felhasználó </w:t>
+      </w:r>
+      <w:r>
+        <w:t xml:space="preserve">rögtön </w:t>
       </w:r>
       <w:r>
         <w:t>egy</w:t>
@@ -193,22 +212,178 @@
       </w:r>
     </w:p>
     <w:p>
+      <w:r>
+        <w:br w:type="page"/>
+      </w:r>
+    </w:p>
+    <w:p>
       <w:pPr>
         <w:pStyle w:val="Alcm"/>
       </w:pPr>
       <w:r>
-        <w:t>A futás eredménye</w:t>
-      </w:r>
-    </w:p>
-    <w:p>
-      <w:r>
-        <w:t xml:space="preserve">Ha véget ér egy játszma, kiírja, hogy melyik játékos nyert. A játék felkínálja a mentési lehetőséget, amit </w:t>
-      </w:r>
-      <w:r>
-        <w:t>el is nevezhet a felhasználó</w:t>
-      </w:r>
-      <w:r>
-        <w:t>.</w:t>
+        <w:lastRenderedPageBreak/>
+        <w:t>Megoldási te</w:t>
+      </w:r>
+      <w:r>
+        <w:t>rv</w:t>
+      </w:r>
+    </w:p>
+    <w:p>
+      <w:r>
+        <w:t xml:space="preserve">A grafikus felület megvalósításához </w:t>
+      </w:r>
+      <w:proofErr w:type="spellStart"/>
+      <w:r>
+        <w:t>Swing</w:t>
+      </w:r>
+      <w:proofErr w:type="spellEnd"/>
+      <w:r>
+        <w:t xml:space="preserve"> GUI</w:t>
+      </w:r>
+      <w:r>
+        <w:t xml:space="preserve">-t, a tesztelésekhez </w:t>
+      </w:r>
+      <w:proofErr w:type="spellStart"/>
+      <w:r>
+        <w:t>JUnit</w:t>
+      </w:r>
+      <w:proofErr w:type="spellEnd"/>
+      <w:r>
+        <w:t>-ot használok</w:t>
+      </w:r>
+      <w:r>
+        <w:t>. A sakk játsz</w:t>
+      </w:r>
+      <w:r>
+        <w:t>mát szöveges fájlban tárolja az alkalmazás, szöveges fájlba menti a lépéseket, onnan tud betölteni egy elmentett játszmát a program.</w:t>
+      </w:r>
+    </w:p>
+    <w:p>
+      <w:pPr>
+        <w:pStyle w:val="Alcm"/>
+      </w:pPr>
+      <w:r>
+        <w:t>Navigáció</w:t>
+      </w:r>
+    </w:p>
+    <w:p>
+      <w:r>
+        <w:t>Menü (a program indításakor):</w:t>
+      </w:r>
+    </w:p>
+    <w:p>
+      <w:pPr>
+        <w:pStyle w:val="Listaszerbekezds"/>
+        <w:numPr>
+          <w:ilvl w:val="0"/>
+          <w:numId w:val="1"/>
+        </w:numPr>
+      </w:pPr>
+      <w:r>
+        <w:t>Új játszma</w:t>
+      </w:r>
+    </w:p>
+    <w:p>
+      <w:pPr>
+        <w:pStyle w:val="Listaszerbekezds"/>
+        <w:numPr>
+          <w:ilvl w:val="0"/>
+          <w:numId w:val="1"/>
+        </w:numPr>
+      </w:pPr>
+      <w:r>
+        <w:t>Játszma betöltése</w:t>
+      </w:r>
+    </w:p>
+    <w:p>
+      <w:pPr>
+        <w:pStyle w:val="Listaszerbekezds"/>
+        <w:numPr>
+          <w:ilvl w:val="0"/>
+          <w:numId w:val="1"/>
+        </w:numPr>
+      </w:pPr>
+      <w:r>
+        <w:t>Kilépés</w:t>
+      </w:r>
+    </w:p>
+    <w:p>
+      <w:r>
+        <w:t>Új játszma:</w:t>
+      </w:r>
+    </w:p>
+    <w:p>
+      <w:pPr>
+        <w:pStyle w:val="Listaszerbekezds"/>
+        <w:numPr>
+          <w:ilvl w:val="0"/>
+          <w:numId w:val="2"/>
+        </w:numPr>
+      </w:pPr>
+      <w:r>
+        <w:t>Robot ellen (innen csak a menübe lehet visszamenni, illetve bezárni a programot)</w:t>
+      </w:r>
+    </w:p>
+    <w:p>
+      <w:pPr>
+        <w:pStyle w:val="Listaszerbekezds"/>
+        <w:numPr>
+          <w:ilvl w:val="0"/>
+          <w:numId w:val="2"/>
+        </w:numPr>
+      </w:pPr>
+      <w:r>
+        <w:t xml:space="preserve">Két játékos </w:t>
+      </w:r>
+      <w:r>
+        <w:t>(innen csak a menübe lehet visszamenni, illetve bezárni a programot)</w:t>
+      </w:r>
+    </w:p>
+    <w:p>
+      <w:pPr>
+        <w:pStyle w:val="Listaszerbekezds"/>
+        <w:numPr>
+          <w:ilvl w:val="0"/>
+          <w:numId w:val="2"/>
+        </w:numPr>
+      </w:pPr>
+      <w:r>
+        <w:t>Menü</w:t>
+      </w:r>
+    </w:p>
+    <w:p>
+      <w:r>
+        <w:t>Játszma betöltése</w:t>
+      </w:r>
+    </w:p>
+    <w:p>
+      <w:pPr>
+        <w:pStyle w:val="Listaszerbekezds"/>
+        <w:numPr>
+          <w:ilvl w:val="0"/>
+          <w:numId w:val="3"/>
+        </w:numPr>
+      </w:pPr>
+      <w:r>
+        <w:t>Betöltött játszma</w:t>
+      </w:r>
+      <w:r>
+        <w:t xml:space="preserve"> </w:t>
+      </w:r>
+      <w:r>
+        <w:t>(innen csak a menübe lehet visszamenni, illetve bezárni a programot)</w:t>
+      </w:r>
+    </w:p>
+    <w:p>
+      <w:pPr>
+        <w:pStyle w:val="Listaszerbekezds"/>
+        <w:numPr>
+          <w:ilvl w:val="0"/>
+          <w:numId w:val="4"/>
+        </w:numPr>
+      </w:pPr>
+      <w:r>
+        <w:t>Menü</w:t>
       </w:r>
     </w:p>
     <w:sectPr>
@@ -219,6 +394,475 @@
     </w:sectPr>
   </w:body>
 </w:document>
+</file>
+
+<file path=word/numbering.xml><?xml version="1.0" encoding="utf-8"?>
+<w:numbering xmlns:wpc="http://schemas.microsoft.com/office/word/2010/wordprocessingCanvas" xmlns:cx="http://schemas.microsoft.com/office/drawing/2014/chartex" xmlns:cx1="http://schemas.microsoft.com/office/drawing/2015/9/8/chartex" xmlns:cx2="http://schemas.microsoft.com/office/drawing/2015/10/21/chartex" xmlns:cx3="http://schemas.microsoft.com/office/drawing/2016/5/9/chartex" xmlns:cx4="http://schemas.microsoft.com/office/drawing/2016/5/10/chartex" xmlns:cx5="http://schemas.microsoft.com/office/drawing/2016/5/11/chartex" xmlns:cx6="http://schemas.microsoft.com/office/drawing/2016/5/12/chartex" xmlns:cx7="http://schemas.microsoft.com/office/drawing/2016/5/13/chartex" xmlns:cx8="http://schemas.microsoft.com/office/drawing/2016/5/14/chartex" xmlns:mc="http://schemas.openxmlformats.org/markup-compatibility/2006" xmlns:aink="http://schemas.microsoft.com/office/drawing/2016/ink" xmlns:am3d="http://schemas.microsoft.com/office/drawing/2017/model3d" xmlns:o="urn:schemas-microsoft-com:office:office" xmlns:oel="http://schemas.microsoft.com/office/2019/extlst" xmlns:r="http://schemas.openxmlformats.org/officeDocument/2006/relationships" xmlns:m="http://schemas.openxmlformats.org/officeDocument/2006/math" xmlns:v="urn:schemas-microsoft-com:vml" xmlns:wp14="http://schemas.microsoft.com/office/word/2010/wordprocessingDrawing" xmlns:wp="http://schemas.openxmlformats.org/drawingml/2006/wordprocessingDrawing" xmlns:w10="urn:schemas-microsoft-com:office:word" xmlns:w="http://schemas.openxmlformats.org/wordprocessingml/2006/main" xmlns:w14="http://schemas.microsoft.com/office/word/2010/wordml" xmlns:w15="http://schemas.microsoft.com/office/word/2012/wordml" xmlns:w16cex="http://schemas.microsoft.com/office/word/2018/wordml/cex" xmlns:w16cid="http://schemas.microsoft.com/office/word/2016/wordml/cid" xmlns:w16="http://schemas.microsoft.com/office/word/2018/wordml" xmlns:w16sdtdh="http://schemas.microsoft.com/office/word/2020/wordml/sdtdatahash" xmlns:w16se="http://schemas.microsoft.com/office/word/2015/wordml/symex" xmlns:wpg="http://schemas.microsoft.com/office/word/2010/wordprocessingGroup" xmlns:wpi="http://schemas.microsoft.com/office/word/2010/wordprocessingInk" xmlns:wne="http://schemas.microsoft.com/office/word/2006/wordml" xmlns:wps="http://schemas.microsoft.com/office/word/2010/wordprocessingShape" mc:Ignorable="w14 w15 w16se w16cid w16 w16cex w16sdtdh wp14">
+  <w:abstractNum w:abstractNumId="0" w15:restartNumberingAfterBreak="0">
+    <w:nsid w:val="11151342"/>
+    <w:multiLevelType w:val="hybridMultilevel"/>
+    <w:tmpl w:val="0E8EAA14"/>
+    <w:lvl w:ilvl="0" w:tplc="040E0001">
+      <w:start w:val="1"/>
+      <w:numFmt w:val="bullet"/>
+      <w:lvlText w:val=""/>
+      <w:lvlJc w:val="left"/>
+      <w:pPr>
+        <w:ind w:left="720" w:hanging="360"/>
+      </w:pPr>
+      <w:rPr>
+        <w:rFonts w:ascii="Symbol" w:hAnsi="Symbol" w:hint="default"/>
+      </w:rPr>
+    </w:lvl>
+    <w:lvl w:ilvl="1" w:tplc="040E0003" w:tentative="1">
+      <w:start w:val="1"/>
+      <w:numFmt w:val="bullet"/>
+      <w:lvlText w:val="o"/>
+      <w:lvlJc w:val="left"/>
+      <w:pPr>
+        <w:ind w:left="1440" w:hanging="360"/>
+      </w:pPr>
+      <w:rPr>
+        <w:rFonts w:ascii="Courier New" w:hAnsi="Courier New" w:cs="Courier New" w:hint="default"/>
+      </w:rPr>
+    </w:lvl>
+    <w:lvl w:ilvl="2" w:tplc="040E0005" w:tentative="1">
+      <w:start w:val="1"/>
+      <w:numFmt w:val="bullet"/>
+      <w:lvlText w:val=""/>
+      <w:lvlJc w:val="left"/>
+      <w:pPr>
+        <w:ind w:left="2160" w:hanging="360"/>
+      </w:pPr>
+      <w:rPr>
+        <w:rFonts w:ascii="Wingdings" w:hAnsi="Wingdings" w:hint="default"/>
+      </w:rPr>
+    </w:lvl>
+    <w:lvl w:ilvl="3" w:tplc="040E0001" w:tentative="1">
+      <w:start w:val="1"/>
+      <w:numFmt w:val="bullet"/>
+      <w:lvlText w:val=""/>
+      <w:lvlJc w:val="left"/>
+      <w:pPr>
+        <w:ind w:left="2880" w:hanging="360"/>
+      </w:pPr>
+      <w:rPr>
+        <w:rFonts w:ascii="Symbol" w:hAnsi="Symbol" w:hint="default"/>
+      </w:rPr>
+    </w:lvl>
+    <w:lvl w:ilvl="4" w:tplc="040E0003" w:tentative="1">
+      <w:start w:val="1"/>
+      <w:numFmt w:val="bullet"/>
+      <w:lvlText w:val="o"/>
+      <w:lvlJc w:val="left"/>
+      <w:pPr>
+        <w:ind w:left="3600" w:hanging="360"/>
+      </w:pPr>
+      <w:rPr>
+        <w:rFonts w:ascii="Courier New" w:hAnsi="Courier New" w:cs="Courier New" w:hint="default"/>
+      </w:rPr>
+    </w:lvl>
+    <w:lvl w:ilvl="5" w:tplc="040E0005" w:tentative="1">
+      <w:start w:val="1"/>
+      <w:numFmt w:val="bullet"/>
+      <w:lvlText w:val=""/>
+      <w:lvlJc w:val="left"/>
+      <w:pPr>
+        <w:ind w:left="4320" w:hanging="360"/>
+      </w:pPr>
+      <w:rPr>
+        <w:rFonts w:ascii="Wingdings" w:hAnsi="Wingdings" w:hint="default"/>
+      </w:rPr>
+    </w:lvl>
+    <w:lvl w:ilvl="6" w:tplc="040E0001" w:tentative="1">
+      <w:start w:val="1"/>
+      <w:numFmt w:val="bullet"/>
+      <w:lvlText w:val=""/>
+      <w:lvlJc w:val="left"/>
+      <w:pPr>
+        <w:ind w:left="5040" w:hanging="360"/>
+      </w:pPr>
+      <w:rPr>
+        <w:rFonts w:ascii="Symbol" w:hAnsi="Symbol" w:hint="default"/>
+      </w:rPr>
+    </w:lvl>
+    <w:lvl w:ilvl="7" w:tplc="040E0003" w:tentative="1">
+      <w:start w:val="1"/>
+      <w:numFmt w:val="bullet"/>
+      <w:lvlText w:val="o"/>
+      <w:lvlJc w:val="left"/>
+      <w:pPr>
+        <w:ind w:left="5760" w:hanging="360"/>
+      </w:pPr>
+      <w:rPr>
+        <w:rFonts w:ascii="Courier New" w:hAnsi="Courier New" w:cs="Courier New" w:hint="default"/>
+      </w:rPr>
+    </w:lvl>
+    <w:lvl w:ilvl="8" w:tplc="040E0005" w:tentative="1">
+      <w:start w:val="1"/>
+      <w:numFmt w:val="bullet"/>
+      <w:lvlText w:val=""/>
+      <w:lvlJc w:val="left"/>
+      <w:pPr>
+        <w:ind w:left="6480" w:hanging="360"/>
+      </w:pPr>
+      <w:rPr>
+        <w:rFonts w:ascii="Wingdings" w:hAnsi="Wingdings" w:hint="default"/>
+      </w:rPr>
+    </w:lvl>
+  </w:abstractNum>
+  <w:abstractNum w:abstractNumId="1" w15:restartNumberingAfterBreak="0">
+    <w:nsid w:val="1242276A"/>
+    <w:multiLevelType w:val="hybridMultilevel"/>
+    <w:tmpl w:val="69CE6CF2"/>
+    <w:lvl w:ilvl="0" w:tplc="040E0001">
+      <w:start w:val="1"/>
+      <w:numFmt w:val="bullet"/>
+      <w:lvlText w:val=""/>
+      <w:lvlJc w:val="left"/>
+      <w:pPr>
+        <w:ind w:left="720" w:hanging="360"/>
+      </w:pPr>
+      <w:rPr>
+        <w:rFonts w:ascii="Symbol" w:hAnsi="Symbol" w:hint="default"/>
+      </w:rPr>
+    </w:lvl>
+    <w:lvl w:ilvl="1" w:tplc="040E0003" w:tentative="1">
+      <w:start w:val="1"/>
+      <w:numFmt w:val="bullet"/>
+      <w:lvlText w:val="o"/>
+      <w:lvlJc w:val="left"/>
+      <w:pPr>
+        <w:ind w:left="1440" w:hanging="360"/>
+      </w:pPr>
+      <w:rPr>
+        <w:rFonts w:ascii="Courier New" w:hAnsi="Courier New" w:cs="Courier New" w:hint="default"/>
+      </w:rPr>
+    </w:lvl>
+    <w:lvl w:ilvl="2" w:tplc="040E0005" w:tentative="1">
+      <w:start w:val="1"/>
+      <w:numFmt w:val="bullet"/>
+      <w:lvlText w:val=""/>
+      <w:lvlJc w:val="left"/>
+      <w:pPr>
+        <w:ind w:left="2160" w:hanging="360"/>
+      </w:pPr>
+      <w:rPr>
+        <w:rFonts w:ascii="Wingdings" w:hAnsi="Wingdings" w:hint="default"/>
+      </w:rPr>
+    </w:lvl>
+    <w:lvl w:ilvl="3" w:tplc="040E0001" w:tentative="1">
+      <w:start w:val="1"/>
+      <w:numFmt w:val="bullet"/>
+      <w:lvlText w:val=""/>
+      <w:lvlJc w:val="left"/>
+      <w:pPr>
+        <w:ind w:left="2880" w:hanging="360"/>
+      </w:pPr>
+      <w:rPr>
+        <w:rFonts w:ascii="Symbol" w:hAnsi="Symbol" w:hint="default"/>
+      </w:rPr>
+    </w:lvl>
+    <w:lvl w:ilvl="4" w:tplc="040E0003" w:tentative="1">
+      <w:start w:val="1"/>
+      <w:numFmt w:val="bullet"/>
+      <w:lvlText w:val="o"/>
+      <w:lvlJc w:val="left"/>
+      <w:pPr>
+        <w:ind w:left="3600" w:hanging="360"/>
+      </w:pPr>
+      <w:rPr>
+        <w:rFonts w:ascii="Courier New" w:hAnsi="Courier New" w:cs="Courier New" w:hint="default"/>
+      </w:rPr>
+    </w:lvl>
+    <w:lvl w:ilvl="5" w:tplc="040E0005" w:tentative="1">
+      <w:start w:val="1"/>
+      <w:numFmt w:val="bullet"/>
+      <w:lvlText w:val=""/>
+      <w:lvlJc w:val="left"/>
+      <w:pPr>
+        <w:ind w:left="4320" w:hanging="360"/>
+      </w:pPr>
+      <w:rPr>
+        <w:rFonts w:ascii="Wingdings" w:hAnsi="Wingdings" w:hint="default"/>
+      </w:rPr>
+    </w:lvl>
+    <w:lvl w:ilvl="6" w:tplc="040E0001" w:tentative="1">
+      <w:start w:val="1"/>
+      <w:numFmt w:val="bullet"/>
+      <w:lvlText w:val=""/>
+      <w:lvlJc w:val="left"/>
+      <w:pPr>
+        <w:ind w:left="5040" w:hanging="360"/>
+      </w:pPr>
+      <w:rPr>
+        <w:rFonts w:ascii="Symbol" w:hAnsi="Symbol" w:hint="default"/>
+      </w:rPr>
+    </w:lvl>
+    <w:lvl w:ilvl="7" w:tplc="040E0003" w:tentative="1">
+      <w:start w:val="1"/>
+      <w:numFmt w:val="bullet"/>
+      <w:lvlText w:val="o"/>
+      <w:lvlJc w:val="left"/>
+      <w:pPr>
+        <w:ind w:left="5760" w:hanging="360"/>
+      </w:pPr>
+      <w:rPr>
+        <w:rFonts w:ascii="Courier New" w:hAnsi="Courier New" w:cs="Courier New" w:hint="default"/>
+      </w:rPr>
+    </w:lvl>
+    <w:lvl w:ilvl="8" w:tplc="040E0005" w:tentative="1">
+      <w:start w:val="1"/>
+      <w:numFmt w:val="bullet"/>
+      <w:lvlText w:val=""/>
+      <w:lvlJc w:val="left"/>
+      <w:pPr>
+        <w:ind w:left="6480" w:hanging="360"/>
+      </w:pPr>
+      <w:rPr>
+        <w:rFonts w:ascii="Wingdings" w:hAnsi="Wingdings" w:hint="default"/>
+      </w:rPr>
+    </w:lvl>
+  </w:abstractNum>
+  <w:abstractNum w:abstractNumId="2" w15:restartNumberingAfterBreak="0">
+    <w:nsid w:val="5E231F2F"/>
+    <w:multiLevelType w:val="hybridMultilevel"/>
+    <w:tmpl w:val="131A3A10"/>
+    <w:lvl w:ilvl="0" w:tplc="040E0001">
+      <w:start w:val="1"/>
+      <w:numFmt w:val="bullet"/>
+      <w:lvlText w:val=""/>
+      <w:lvlJc w:val="left"/>
+      <w:pPr>
+        <w:ind w:left="720" w:hanging="360"/>
+      </w:pPr>
+      <w:rPr>
+        <w:rFonts w:ascii="Symbol" w:hAnsi="Symbol" w:hint="default"/>
+      </w:rPr>
+    </w:lvl>
+    <w:lvl w:ilvl="1" w:tplc="040E0003" w:tentative="1">
+      <w:start w:val="1"/>
+      <w:numFmt w:val="bullet"/>
+      <w:lvlText w:val="o"/>
+      <w:lvlJc w:val="left"/>
+      <w:pPr>
+        <w:ind w:left="1440" w:hanging="360"/>
+      </w:pPr>
+      <w:rPr>
+        <w:rFonts w:ascii="Courier New" w:hAnsi="Courier New" w:cs="Courier New" w:hint="default"/>
+      </w:rPr>
+    </w:lvl>
+    <w:lvl w:ilvl="2" w:tplc="040E0005" w:tentative="1">
+      <w:start w:val="1"/>
+      <w:numFmt w:val="bullet"/>
+      <w:lvlText w:val=""/>
+      <w:lvlJc w:val="left"/>
+      <w:pPr>
+        <w:ind w:left="2160" w:hanging="360"/>
+      </w:pPr>
+      <w:rPr>
+        <w:rFonts w:ascii="Wingdings" w:hAnsi="Wingdings" w:hint="default"/>
+      </w:rPr>
+    </w:lvl>
+    <w:lvl w:ilvl="3" w:tplc="040E0001" w:tentative="1">
+      <w:start w:val="1"/>
+      <w:numFmt w:val="bullet"/>
+      <w:lvlText w:val=""/>
+      <w:lvlJc w:val="left"/>
+      <w:pPr>
+        <w:ind w:left="2880" w:hanging="360"/>
+      </w:pPr>
+      <w:rPr>
+        <w:rFonts w:ascii="Symbol" w:hAnsi="Symbol" w:hint="default"/>
+      </w:rPr>
+    </w:lvl>
+    <w:lvl w:ilvl="4" w:tplc="040E0003" w:tentative="1">
+      <w:start w:val="1"/>
+      <w:numFmt w:val="bullet"/>
+      <w:lvlText w:val="o"/>
+      <w:lvlJc w:val="left"/>
+      <w:pPr>
+        <w:ind w:left="3600" w:hanging="360"/>
+      </w:pPr>
+      <w:rPr>
+        <w:rFonts w:ascii="Courier New" w:hAnsi="Courier New" w:cs="Courier New" w:hint="default"/>
+      </w:rPr>
+    </w:lvl>
+    <w:lvl w:ilvl="5" w:tplc="040E0005" w:tentative="1">
+      <w:start w:val="1"/>
+      <w:numFmt w:val="bullet"/>
+      <w:lvlText w:val=""/>
+      <w:lvlJc w:val="left"/>
+      <w:pPr>
+        <w:ind w:left="4320" w:hanging="360"/>
+      </w:pPr>
+      <w:rPr>
+        <w:rFonts w:ascii="Wingdings" w:hAnsi="Wingdings" w:hint="default"/>
+      </w:rPr>
+    </w:lvl>
+    <w:lvl w:ilvl="6" w:tplc="040E0001" w:tentative="1">
+      <w:start w:val="1"/>
+      <w:numFmt w:val="bullet"/>
+      <w:lvlText w:val=""/>
+      <w:lvlJc w:val="left"/>
+      <w:pPr>
+        <w:ind w:left="5040" w:hanging="360"/>
+      </w:pPr>
+      <w:rPr>
+        <w:rFonts w:ascii="Symbol" w:hAnsi="Symbol" w:hint="default"/>
+      </w:rPr>
+    </w:lvl>
+    <w:lvl w:ilvl="7" w:tplc="040E0003" w:tentative="1">
+      <w:start w:val="1"/>
+      <w:numFmt w:val="bullet"/>
+      <w:lvlText w:val="o"/>
+      <w:lvlJc w:val="left"/>
+      <w:pPr>
+        <w:ind w:left="5760" w:hanging="360"/>
+      </w:pPr>
+      <w:rPr>
+        <w:rFonts w:ascii="Courier New" w:hAnsi="Courier New" w:cs="Courier New" w:hint="default"/>
+      </w:rPr>
+    </w:lvl>
+    <w:lvl w:ilvl="8" w:tplc="040E0005" w:tentative="1">
+      <w:start w:val="1"/>
+      <w:numFmt w:val="bullet"/>
+      <w:lvlText w:val=""/>
+      <w:lvlJc w:val="left"/>
+      <w:pPr>
+        <w:ind w:left="6480" w:hanging="360"/>
+      </w:pPr>
+      <w:rPr>
+        <w:rFonts w:ascii="Wingdings" w:hAnsi="Wingdings" w:hint="default"/>
+      </w:rPr>
+    </w:lvl>
+  </w:abstractNum>
+  <w:abstractNum w:abstractNumId="3" w15:restartNumberingAfterBreak="0">
+    <w:nsid w:val="60265AC3"/>
+    <w:multiLevelType w:val="hybridMultilevel"/>
+    <w:tmpl w:val="42B0EE72"/>
+    <w:lvl w:ilvl="0" w:tplc="040E0001">
+      <w:start w:val="1"/>
+      <w:numFmt w:val="bullet"/>
+      <w:lvlText w:val=""/>
+      <w:lvlJc w:val="left"/>
+      <w:pPr>
+        <w:ind w:left="720" w:hanging="360"/>
+      </w:pPr>
+      <w:rPr>
+        <w:rFonts w:ascii="Symbol" w:hAnsi="Symbol" w:hint="default"/>
+      </w:rPr>
+    </w:lvl>
+    <w:lvl w:ilvl="1" w:tplc="040E0003" w:tentative="1">
+      <w:start w:val="1"/>
+      <w:numFmt w:val="bullet"/>
+      <w:lvlText w:val="o"/>
+      <w:lvlJc w:val="left"/>
+      <w:pPr>
+        <w:ind w:left="1440" w:hanging="360"/>
+      </w:pPr>
+      <w:rPr>
+        <w:rFonts w:ascii="Courier New" w:hAnsi="Courier New" w:cs="Courier New" w:hint="default"/>
+      </w:rPr>
+    </w:lvl>
+    <w:lvl w:ilvl="2" w:tplc="040E0005" w:tentative="1">
+      <w:start w:val="1"/>
+      <w:numFmt w:val="bullet"/>
+      <w:lvlText w:val=""/>
+      <w:lvlJc w:val="left"/>
+      <w:pPr>
+        <w:ind w:left="2160" w:hanging="360"/>
+      </w:pPr>
+      <w:rPr>
+        <w:rFonts w:ascii="Wingdings" w:hAnsi="Wingdings" w:hint="default"/>
+      </w:rPr>
+    </w:lvl>
+    <w:lvl w:ilvl="3" w:tplc="040E0001" w:tentative="1">
+      <w:start w:val="1"/>
+      <w:numFmt w:val="bullet"/>
+      <w:lvlText w:val=""/>
+      <w:lvlJc w:val="left"/>
+      <w:pPr>
+        <w:ind w:left="2880" w:hanging="360"/>
+      </w:pPr>
+      <w:rPr>
+        <w:rFonts w:ascii="Symbol" w:hAnsi="Symbol" w:hint="default"/>
+      </w:rPr>
+    </w:lvl>
+    <w:lvl w:ilvl="4" w:tplc="040E0003" w:tentative="1">
+      <w:start w:val="1"/>
+      <w:numFmt w:val="bullet"/>
+      <w:lvlText w:val="o"/>
+      <w:lvlJc w:val="left"/>
+      <w:pPr>
+        <w:ind w:left="3600" w:hanging="360"/>
+      </w:pPr>
+      <w:rPr>
+        <w:rFonts w:ascii="Courier New" w:hAnsi="Courier New" w:cs="Courier New" w:hint="default"/>
+      </w:rPr>
+    </w:lvl>
+    <w:lvl w:ilvl="5" w:tplc="040E0005" w:tentative="1">
+      <w:start w:val="1"/>
+      <w:numFmt w:val="bullet"/>
+      <w:lvlText w:val=""/>
+      <w:lvlJc w:val="left"/>
+      <w:pPr>
+        <w:ind w:left="4320" w:hanging="360"/>
+      </w:pPr>
+      <w:rPr>
+        <w:rFonts w:ascii="Wingdings" w:hAnsi="Wingdings" w:hint="default"/>
+      </w:rPr>
+    </w:lvl>
+    <w:lvl w:ilvl="6" w:tplc="040E0001" w:tentative="1">
+      <w:start w:val="1"/>
+      <w:numFmt w:val="bullet"/>
+      <w:lvlText w:val=""/>
+      <w:lvlJc w:val="left"/>
+      <w:pPr>
+        <w:ind w:left="5040" w:hanging="360"/>
+      </w:pPr>
+      <w:rPr>
+        <w:rFonts w:ascii="Symbol" w:hAnsi="Symbol" w:hint="default"/>
+      </w:rPr>
+    </w:lvl>
+    <w:lvl w:ilvl="7" w:tplc="040E0003" w:tentative="1">
+      <w:start w:val="1"/>
+      <w:numFmt w:val="bullet"/>
+      <w:lvlText w:val="o"/>
+      <w:lvlJc w:val="left"/>
+      <w:pPr>
+        <w:ind w:left="5760" w:hanging="360"/>
+      </w:pPr>
+      <w:rPr>
+        <w:rFonts w:ascii="Courier New" w:hAnsi="Courier New" w:cs="Courier New" w:hint="default"/>
+      </w:rPr>
+    </w:lvl>
+    <w:lvl w:ilvl="8" w:tplc="040E0005" w:tentative="1">
+      <w:start w:val="1"/>
+      <w:numFmt w:val="bullet"/>
+      <w:lvlText w:val=""/>
+      <w:lvlJc w:val="left"/>
+      <w:pPr>
+        <w:ind w:left="6480" w:hanging="360"/>
+      </w:pPr>
+      <w:rPr>
+        <w:rFonts w:ascii="Wingdings" w:hAnsi="Wingdings" w:hint="default"/>
+      </w:rPr>
+    </w:lvl>
+  </w:abstractNum>
+  <w:num w:numId="1" w16cid:durableId="103310134">
+    <w:abstractNumId w:val="3"/>
+  </w:num>
+  <w:num w:numId="2" w16cid:durableId="1267270951">
+    <w:abstractNumId w:val="2"/>
+  </w:num>
+  <w:num w:numId="3" w16cid:durableId="1996641706">
+    <w:abstractNumId w:val="1"/>
+  </w:num>
+  <w:num w:numId="4" w16cid:durableId="318119767">
+    <w:abstractNumId w:val="0"/>
+  </w:num>
+</w:numbering>
 </file>
 
 <file path=word/styles.xml><?xml version="1.0" encoding="utf-8"?>
@@ -720,6 +1364,17 @@
       <w:szCs w:val="56"/>
     </w:rPr>
   </w:style>
+  <w:style w:type="paragraph" w:styleId="Listaszerbekezds">
+    <w:name w:val="List Paragraph"/>
+    <w:basedOn w:val="Norml"/>
+    <w:uiPriority w:val="34"/>
+    <w:qFormat/>
+    <w:rsid w:val="004D4131"/>
+    <w:pPr>
+      <w:ind w:left="720"/>
+      <w:contextualSpacing/>
+    </w:pPr>
+  </w:style>
 </w:styles>
 </file>
 

</xml_diff>